<commit_message>
Update sprint4.docx & fit total dayes field at insurance payment
</commit_message>
<xml_diff>
--- a/sprint_doc/sprint4.docx
+++ b/sprint_doc/sprint4.docx
@@ -131,7 +131,21 @@
                               <w:rPr>
                                 <w:rFonts w:asciiTheme="minorBidi" w:hAnsiTheme="minorBidi"/>
                               </w:rPr>
-                              <w:t xml:space="preserve">Eden Dadon - </w:t>
+                              <w:t xml:space="preserve">Eden </w:t>
+                            </w:r>
+                            <w:proofErr w:type="spellStart"/>
+                            <w:r>
+                              <w:rPr>
+                                <w:rFonts w:asciiTheme="minorBidi" w:hAnsiTheme="minorBidi"/>
+                              </w:rPr>
+                              <w:t>Dadon</w:t>
+                            </w:r>
+                            <w:proofErr w:type="spellEnd"/>
+                            <w:r>
+                              <w:rPr>
+                                <w:rFonts w:asciiTheme="minorBidi" w:hAnsiTheme="minorBidi"/>
+                              </w:rPr>
+                              <w:t xml:space="preserve"> - </w:t>
                             </w:r>
                             <w:r>
                               <w:rPr>
@@ -153,7 +167,21 @@
                               <w:rPr>
                                 <w:rFonts w:asciiTheme="minorBidi" w:hAnsiTheme="minorBidi"/>
                               </w:rPr>
-                              <w:t xml:space="preserve">Avihay Maman - </w:t>
+                              <w:t xml:space="preserve">Avihay </w:t>
+                            </w:r>
+                            <w:proofErr w:type="spellStart"/>
+                            <w:r>
+                              <w:rPr>
+                                <w:rFonts w:asciiTheme="minorBidi" w:hAnsiTheme="minorBidi"/>
+                              </w:rPr>
+                              <w:t>Maman</w:t>
+                            </w:r>
+                            <w:proofErr w:type="spellEnd"/>
+                            <w:r>
+                              <w:rPr>
+                                <w:rFonts w:asciiTheme="minorBidi" w:hAnsiTheme="minorBidi"/>
+                              </w:rPr>
+                              <w:t xml:space="preserve"> - </w:t>
                             </w:r>
                             <w:r>
                               <w:rPr>
@@ -171,11 +199,19 @@
                                 <w:rtl/>
                               </w:rPr>
                             </w:pPr>
+                            <w:proofErr w:type="spellStart"/>
                             <w:r>
                               <w:rPr>
                                 <w:rFonts w:asciiTheme="minorBidi" w:hAnsiTheme="minorBidi"/>
                               </w:rPr>
-                              <w:t xml:space="preserve">Nofar Elbaz - </w:t>
+                              <w:t>Nofar</w:t>
+                            </w:r>
+                            <w:proofErr w:type="spellEnd"/>
+                            <w:r>
+                              <w:rPr>
+                                <w:rFonts w:asciiTheme="minorBidi" w:hAnsiTheme="minorBidi"/>
+                              </w:rPr>
+                              <w:t xml:space="preserve"> Elbaz - </w:t>
                             </w:r>
                             <w:r>
                               <w:rPr>
@@ -244,7 +280,21 @@
                         <w:rPr>
                           <w:rFonts w:asciiTheme="minorBidi" w:hAnsiTheme="minorBidi"/>
                         </w:rPr>
-                        <w:t xml:space="preserve">Eden Dadon - </w:t>
+                        <w:t xml:space="preserve">Eden </w:t>
+                      </w:r>
+                      <w:proofErr w:type="spellStart"/>
+                      <w:r>
+                        <w:rPr>
+                          <w:rFonts w:asciiTheme="minorBidi" w:hAnsiTheme="minorBidi"/>
+                        </w:rPr>
+                        <w:t>Dadon</w:t>
+                      </w:r>
+                      <w:proofErr w:type="spellEnd"/>
+                      <w:r>
+                        <w:rPr>
+                          <w:rFonts w:asciiTheme="minorBidi" w:hAnsiTheme="minorBidi"/>
+                        </w:rPr>
+                        <w:t xml:space="preserve"> - </w:t>
                       </w:r>
                       <w:r>
                         <w:rPr>
@@ -266,7 +316,21 @@
                         <w:rPr>
                           <w:rFonts w:asciiTheme="minorBidi" w:hAnsiTheme="minorBidi"/>
                         </w:rPr>
-                        <w:t xml:space="preserve">Avihay Maman - </w:t>
+                        <w:t xml:space="preserve">Avihay </w:t>
+                      </w:r>
+                      <w:proofErr w:type="spellStart"/>
+                      <w:r>
+                        <w:rPr>
+                          <w:rFonts w:asciiTheme="minorBidi" w:hAnsiTheme="minorBidi"/>
+                        </w:rPr>
+                        <w:t>Maman</w:t>
+                      </w:r>
+                      <w:proofErr w:type="spellEnd"/>
+                      <w:r>
+                        <w:rPr>
+                          <w:rFonts w:asciiTheme="minorBidi" w:hAnsiTheme="minorBidi"/>
+                        </w:rPr>
+                        <w:t xml:space="preserve"> - </w:t>
                       </w:r>
                       <w:r>
                         <w:rPr>
@@ -284,11 +348,19 @@
                           <w:rtl/>
                         </w:rPr>
                       </w:pPr>
+                      <w:proofErr w:type="spellStart"/>
                       <w:r>
                         <w:rPr>
                           <w:rFonts w:asciiTheme="minorBidi" w:hAnsiTheme="minorBidi"/>
                         </w:rPr>
-                        <w:t xml:space="preserve">Nofar Elbaz - </w:t>
+                        <w:t>Nofar</w:t>
+                      </w:r>
+                      <w:proofErr w:type="spellEnd"/>
+                      <w:r>
+                        <w:rPr>
+                          <w:rFonts w:asciiTheme="minorBidi" w:hAnsiTheme="minorBidi"/>
+                        </w:rPr>
+                        <w:t xml:space="preserve"> Elbaz - </w:t>
                       </w:r>
                       <w:r>
                         <w:rPr>
@@ -966,7 +1038,21 @@
         <w:rPr>
           <w:rFonts w:asciiTheme="minorBidi" w:hAnsiTheme="minorBidi"/>
         </w:rPr>
-        <w:t>As a simple user I would like to be able to order health insurance, in order to insure myself</w:t>
+        <w:t xml:space="preserve">As a simple user I would like to be able to order health insurance, </w:t>
+      </w:r>
+      <w:proofErr w:type="gramStart"/>
+      <w:r>
+        <w:rPr>
+          <w:rFonts w:asciiTheme="minorBidi" w:hAnsiTheme="minorBidi"/>
+        </w:rPr>
+        <w:t>in order to</w:t>
+      </w:r>
+      <w:proofErr w:type="gramEnd"/>
+      <w:r>
+        <w:rPr>
+          <w:rFonts w:asciiTheme="minorBidi" w:hAnsiTheme="minorBidi"/>
+        </w:rPr>
+        <w:t xml:space="preserve"> insure myself</w:t>
       </w:r>
       <w:r>
         <w:t>.</w:t>
@@ -1239,7 +1325,21 @@
         <w:rPr>
           <w:rFonts w:asciiTheme="minorBidi" w:hAnsiTheme="minorBidi"/>
         </w:rPr>
-        <w:t>As a system I would like that the simple user will be receive an email after successfully health insurance purchase, in order to provide him with a reference number and a confirmation number.</w:t>
+        <w:t xml:space="preserve">As a system I would like that the simple user will be receive an email after successfully health insurance purchase, </w:t>
+      </w:r>
+      <w:proofErr w:type="gramStart"/>
+      <w:r>
+        <w:rPr>
+          <w:rFonts w:asciiTheme="minorBidi" w:hAnsiTheme="minorBidi"/>
+        </w:rPr>
+        <w:t>in order to</w:t>
+      </w:r>
+      <w:proofErr w:type="gramEnd"/>
+      <w:r>
+        <w:rPr>
+          <w:rFonts w:asciiTheme="minorBidi" w:hAnsiTheme="minorBidi"/>
+        </w:rPr>
+        <w:t xml:space="preserve"> provide him with a reference number and a confirmation number.</w:t>
       </w:r>
     </w:p>
     <w:p>
@@ -1294,7 +1394,21 @@
         <w:rPr>
           <w:rFonts w:asciiTheme="minorBidi" w:hAnsiTheme="minorBidi"/>
         </w:rPr>
-        <w:t xml:space="preserve"> in order to complete the purchase process.</w:t>
+        <w:t xml:space="preserve"> </w:t>
+      </w:r>
+      <w:proofErr w:type="gramStart"/>
+      <w:r>
+        <w:rPr>
+          <w:rFonts w:asciiTheme="minorBidi" w:hAnsiTheme="minorBidi"/>
+        </w:rPr>
+        <w:t>in order to</w:t>
+      </w:r>
+      <w:proofErr w:type="gramEnd"/>
+      <w:r>
+        <w:rPr>
+          <w:rFonts w:asciiTheme="minorBidi" w:hAnsiTheme="minorBidi"/>
+        </w:rPr>
+        <w:t xml:space="preserve"> complete the purchase process.</w:t>
       </w:r>
     </w:p>
     <w:p>
@@ -1335,7 +1449,21 @@
         <w:rPr>
           <w:rFonts w:asciiTheme="minorBidi" w:hAnsiTheme="minorBidi"/>
         </w:rPr>
-        <w:t xml:space="preserve">As a system I would like the simple user to provide a </w:t>
+        <w:t xml:space="preserve">As a system I would like the simple user to provide </w:t>
+      </w:r>
+      <w:proofErr w:type="gramStart"/>
+      <w:r>
+        <w:rPr>
+          <w:rFonts w:asciiTheme="minorBidi" w:hAnsiTheme="minorBidi"/>
+        </w:rPr>
+        <w:t>a</w:t>
+      </w:r>
+      <w:proofErr w:type="gramEnd"/>
+      <w:r>
+        <w:rPr>
+          <w:rFonts w:asciiTheme="minorBidi" w:hAnsiTheme="minorBidi"/>
+        </w:rPr>
+        <w:t xml:space="preserve"> </w:t>
       </w:r>
       <w:r>
         <w:rPr>
@@ -1404,7 +1532,21 @@
         <w:rPr>
           <w:rFonts w:asciiTheme="minorBidi" w:hAnsiTheme="minorBidi"/>
         </w:rPr>
-        <w:t xml:space="preserve"> in order to complete the purchase process.</w:t>
+        <w:t xml:space="preserve"> </w:t>
+      </w:r>
+      <w:proofErr w:type="gramStart"/>
+      <w:r>
+        <w:rPr>
+          <w:rFonts w:asciiTheme="minorBidi" w:hAnsiTheme="minorBidi"/>
+        </w:rPr>
+        <w:t>in order to</w:t>
+      </w:r>
+      <w:proofErr w:type="gramEnd"/>
+      <w:r>
+        <w:rPr>
+          <w:rFonts w:asciiTheme="minorBidi" w:hAnsiTheme="minorBidi"/>
+        </w:rPr>
+        <w:t xml:space="preserve"> complete the purchase process.</w:t>
       </w:r>
     </w:p>
     <w:p>
@@ -1459,7 +1601,21 @@
         <w:rPr>
           <w:rFonts w:asciiTheme="minorBidi" w:hAnsiTheme="minorBidi"/>
         </w:rPr>
-        <w:t xml:space="preserve"> in order to complete the purchase process.</w:t>
+        <w:t xml:space="preserve"> </w:t>
+      </w:r>
+      <w:proofErr w:type="gramStart"/>
+      <w:r>
+        <w:rPr>
+          <w:rFonts w:asciiTheme="minorBidi" w:hAnsiTheme="minorBidi"/>
+        </w:rPr>
+        <w:t>in order to</w:t>
+      </w:r>
+      <w:proofErr w:type="gramEnd"/>
+      <w:r>
+        <w:rPr>
+          <w:rFonts w:asciiTheme="minorBidi" w:hAnsiTheme="minorBidi"/>
+        </w:rPr>
+        <w:t xml:space="preserve"> complete the purchase process.</w:t>
       </w:r>
     </w:p>
     <w:p>
@@ -1514,7 +1670,21 @@
         <w:rPr>
           <w:rFonts w:asciiTheme="minorBidi" w:hAnsiTheme="minorBidi"/>
         </w:rPr>
-        <w:t xml:space="preserve"> in order to complete the purchase process.</w:t>
+        <w:t xml:space="preserve"> </w:t>
+      </w:r>
+      <w:proofErr w:type="gramStart"/>
+      <w:r>
+        <w:rPr>
+          <w:rFonts w:asciiTheme="minorBidi" w:hAnsiTheme="minorBidi"/>
+        </w:rPr>
+        <w:t>in order to</w:t>
+      </w:r>
+      <w:proofErr w:type="gramEnd"/>
+      <w:r>
+        <w:rPr>
+          <w:rFonts w:asciiTheme="minorBidi" w:hAnsiTheme="minorBidi"/>
+        </w:rPr>
+        <w:t xml:space="preserve"> complete the purchase process.</w:t>
       </w:r>
     </w:p>
     <w:p>
@@ -1577,7 +1747,21 @@
         <w:rPr>
           <w:rFonts w:asciiTheme="minorBidi" w:hAnsiTheme="minorBidi"/>
         </w:rPr>
-        <w:t xml:space="preserve"> in order to complete the purchase process.</w:t>
+        <w:t xml:space="preserve"> </w:t>
+      </w:r>
+      <w:proofErr w:type="gramStart"/>
+      <w:r>
+        <w:rPr>
+          <w:rFonts w:asciiTheme="minorBidi" w:hAnsiTheme="minorBidi"/>
+        </w:rPr>
+        <w:t>in order to</w:t>
+      </w:r>
+      <w:proofErr w:type="gramEnd"/>
+      <w:r>
+        <w:rPr>
+          <w:rFonts w:asciiTheme="minorBidi" w:hAnsiTheme="minorBidi"/>
+        </w:rPr>
+        <w:t xml:space="preserve"> complete the purchase process.</w:t>
       </w:r>
     </w:p>
     <w:p>
@@ -1618,7 +1802,21 @@
         <w:rPr>
           <w:rFonts w:asciiTheme="minorBidi" w:hAnsiTheme="minorBidi"/>
         </w:rPr>
-        <w:t xml:space="preserve">As a system I would like the simple user to provide a </w:t>
+        <w:t xml:space="preserve">As a system I would like the simple user to provide </w:t>
+      </w:r>
+      <w:proofErr w:type="gramStart"/>
+      <w:r>
+        <w:rPr>
+          <w:rFonts w:asciiTheme="minorBidi" w:hAnsiTheme="minorBidi"/>
+        </w:rPr>
+        <w:t>a</w:t>
+      </w:r>
+      <w:proofErr w:type="gramEnd"/>
+      <w:r>
+        <w:rPr>
+          <w:rFonts w:asciiTheme="minorBidi" w:hAnsiTheme="minorBidi"/>
+        </w:rPr>
+        <w:t xml:space="preserve"> </w:t>
       </w:r>
       <w:r>
         <w:rPr>
@@ -1673,7 +1871,21 @@
         <w:rPr>
           <w:rFonts w:asciiTheme="minorBidi" w:hAnsiTheme="minorBidi"/>
         </w:rPr>
-        <w:t xml:space="preserve">As a system I would like the simple user to provide a </w:t>
+        <w:t xml:space="preserve">As a system I would like the simple user to provide </w:t>
+      </w:r>
+      <w:proofErr w:type="gramStart"/>
+      <w:r>
+        <w:rPr>
+          <w:rFonts w:asciiTheme="minorBidi" w:hAnsiTheme="minorBidi"/>
+        </w:rPr>
+        <w:t>a</w:t>
+      </w:r>
+      <w:proofErr w:type="gramEnd"/>
+      <w:r>
+        <w:rPr>
+          <w:rFonts w:asciiTheme="minorBidi" w:hAnsiTheme="minorBidi"/>
+        </w:rPr>
+        <w:t xml:space="preserve"> </w:t>
       </w:r>
       <w:r>
         <w:rPr>
@@ -1720,7 +1932,21 @@
         <w:rPr>
           <w:rFonts w:asciiTheme="minorBidi" w:hAnsiTheme="minorBidi"/>
         </w:rPr>
-        <w:t xml:space="preserve"> in order to complete the purchase process.</w:t>
+        <w:t xml:space="preserve"> </w:t>
+      </w:r>
+      <w:proofErr w:type="gramStart"/>
+      <w:r>
+        <w:rPr>
+          <w:rFonts w:asciiTheme="minorBidi" w:hAnsiTheme="minorBidi"/>
+        </w:rPr>
+        <w:t>in order to</w:t>
+      </w:r>
+      <w:proofErr w:type="gramEnd"/>
+      <w:r>
+        <w:rPr>
+          <w:rFonts w:asciiTheme="minorBidi" w:hAnsiTheme="minorBidi"/>
+        </w:rPr>
+        <w:t xml:space="preserve"> complete the purchase process.</w:t>
       </w:r>
     </w:p>
     <w:p>
@@ -1931,7 +2157,21 @@
               <w:rPr>
                 <w:rFonts w:asciiTheme="minorBidi" w:hAnsiTheme="minorBidi"/>
               </w:rPr>
-              <w:t>Verify that the user can to access to health insurance page.</w:t>
+              <w:t xml:space="preserve">Verify that the user </w:t>
+            </w:r>
+            <w:proofErr w:type="gramStart"/>
+            <w:r>
+              <w:rPr>
+                <w:rFonts w:asciiTheme="minorBidi" w:hAnsiTheme="minorBidi"/>
+              </w:rPr>
+              <w:t>can to</w:t>
+            </w:r>
+            <w:proofErr w:type="gramEnd"/>
+            <w:r>
+              <w:rPr>
+                <w:rFonts w:asciiTheme="minorBidi" w:hAnsiTheme="minorBidi"/>
+              </w:rPr>
+              <w:t xml:space="preserve"> access to health insurance page.</w:t>
             </w:r>
           </w:p>
         </w:tc>
@@ -2315,7 +2555,14 @@
               <w:rPr>
                 <w:rFonts w:asciiTheme="minorBidi" w:hAnsiTheme="minorBidi"/>
               </w:rPr>
-              <w:t>Verify that the user ca</w:t>
+              <w:t xml:space="preserve">Verify that the user </w:t>
+            </w:r>
+            <w:proofErr w:type="gramStart"/>
+            <w:r>
+              <w:rPr>
+                <w:rFonts w:asciiTheme="minorBidi" w:hAnsiTheme="minorBidi"/>
+              </w:rPr>
+              <w:t>ca</w:t>
             </w:r>
             <w:r>
               <w:rPr>
@@ -2327,7 +2574,14 @@
               <w:rPr>
                 <w:rFonts w:asciiTheme="minorBidi" w:hAnsiTheme="minorBidi"/>
               </w:rPr>
-              <w:t xml:space="preserve"> to make a payment thr</w:t>
+              <w:t xml:space="preserve"> to</w:t>
+            </w:r>
+            <w:proofErr w:type="gramEnd"/>
+            <w:r>
+              <w:rPr>
+                <w:rFonts w:asciiTheme="minorBidi" w:hAnsiTheme="minorBidi"/>
+              </w:rPr>
+              <w:t xml:space="preserve"> make a payment thr</w:t>
             </w:r>
             <w:r>
               <w:rPr>
@@ -2491,7 +2745,21 @@
               <w:rPr>
                 <w:rFonts w:asciiTheme="minorBidi" w:hAnsiTheme="minorBidi"/>
               </w:rPr>
-              <w:t xml:space="preserve"> the user can enter a </w:t>
+              <w:t xml:space="preserve"> the user can enter </w:t>
+            </w:r>
+            <w:proofErr w:type="gramStart"/>
+            <w:r>
+              <w:rPr>
+                <w:rFonts w:asciiTheme="minorBidi" w:hAnsiTheme="minorBidi"/>
+              </w:rPr>
+              <w:t>a</w:t>
+            </w:r>
+            <w:proofErr w:type="gramEnd"/>
+            <w:r>
+              <w:rPr>
+                <w:rFonts w:asciiTheme="minorBidi" w:hAnsiTheme="minorBidi"/>
+              </w:rPr>
+              <w:t xml:space="preserve"> </w:t>
             </w:r>
             <w:r>
               <w:rPr>
@@ -2849,7 +3117,21 @@
               <w:rPr>
                 <w:rFonts w:asciiTheme="minorBidi" w:hAnsiTheme="minorBidi"/>
               </w:rPr>
-              <w:t xml:space="preserve"> the user can enter a </w:t>
+              <w:t xml:space="preserve"> the user can enter </w:t>
+            </w:r>
+            <w:proofErr w:type="gramStart"/>
+            <w:r>
+              <w:rPr>
+                <w:rFonts w:asciiTheme="minorBidi" w:hAnsiTheme="minorBidi"/>
+              </w:rPr>
+              <w:t>a</w:t>
+            </w:r>
+            <w:proofErr w:type="gramEnd"/>
+            <w:r>
+              <w:rPr>
+                <w:rFonts w:asciiTheme="minorBidi" w:hAnsiTheme="minorBidi"/>
+              </w:rPr>
+              <w:t xml:space="preserve"> </w:t>
             </w:r>
             <w:r>
               <w:rPr>
@@ -2942,7 +3224,21 @@
               <w:rPr>
                 <w:rFonts w:asciiTheme="minorBidi" w:hAnsiTheme="minorBidi"/>
               </w:rPr>
-              <w:t xml:space="preserve"> the user can enter a </w:t>
+              <w:t xml:space="preserve"> the user can enter </w:t>
+            </w:r>
+            <w:proofErr w:type="gramStart"/>
+            <w:r>
+              <w:rPr>
+                <w:rFonts w:asciiTheme="minorBidi" w:hAnsiTheme="minorBidi"/>
+              </w:rPr>
+              <w:t>a</w:t>
+            </w:r>
+            <w:proofErr w:type="gramEnd"/>
+            <w:r>
+              <w:rPr>
+                <w:rFonts w:asciiTheme="minorBidi" w:hAnsiTheme="minorBidi"/>
+              </w:rPr>
+              <w:t xml:space="preserve"> </w:t>
             </w:r>
             <w:r>
               <w:rPr>
@@ -3184,187 +3480,181 @@
       <w:pPr>
         <w:pStyle w:val="a3"/>
         <w:bidi w:val="0"/>
-        <w:ind w:left="1150"/>
-        <w:rPr>
-          <w:rFonts w:asciiTheme="minorBidi" w:hAnsiTheme="minorBidi"/>
-        </w:rPr>
-      </w:pPr>
-    </w:p>
-    <w:p>
-      <w:pPr>
-        <w:pStyle w:val="a3"/>
-        <w:bidi w:val="0"/>
-        <w:ind w:left="1150"/>
-        <w:rPr>
-          <w:rFonts w:asciiTheme="minorBidi" w:hAnsiTheme="minorBidi"/>
-        </w:rPr>
-      </w:pPr>
-    </w:p>
-    <w:p>
-      <w:pPr>
-        <w:pStyle w:val="a3"/>
-        <w:bidi w:val="0"/>
-        <w:ind w:left="1150"/>
-        <w:rPr>
-          <w:rFonts w:asciiTheme="minorBidi" w:hAnsiTheme="minorBidi"/>
-        </w:rPr>
-      </w:pPr>
-    </w:p>
-    <w:p>
-      <w:pPr>
-        <w:pStyle w:val="a3"/>
-        <w:bidi w:val="0"/>
-        <w:ind w:left="1150"/>
-        <w:rPr>
-          <w:rFonts w:asciiTheme="minorBidi" w:hAnsiTheme="minorBidi"/>
-        </w:rPr>
-      </w:pPr>
-    </w:p>
-    <w:p>
-      <w:pPr>
-        <w:pStyle w:val="a3"/>
-        <w:bidi w:val="0"/>
-        <w:ind w:left="1150"/>
-        <w:rPr>
-          <w:rFonts w:asciiTheme="minorBidi" w:hAnsiTheme="minorBidi"/>
-        </w:rPr>
-      </w:pPr>
-    </w:p>
-    <w:p>
-      <w:pPr>
-        <w:pStyle w:val="a3"/>
-        <w:bidi w:val="0"/>
-        <w:ind w:left="1150"/>
-        <w:rPr>
-          <w:rFonts w:asciiTheme="minorBidi" w:hAnsiTheme="minorBidi"/>
-        </w:rPr>
-      </w:pPr>
-    </w:p>
-    <w:p>
-      <w:pPr>
-        <w:pStyle w:val="a3"/>
-        <w:bidi w:val="0"/>
-        <w:ind w:left="1150"/>
-        <w:rPr>
-          <w:rFonts w:asciiTheme="minorBidi" w:hAnsiTheme="minorBidi"/>
-        </w:rPr>
-      </w:pPr>
-    </w:p>
-    <w:p>
-      <w:pPr>
-        <w:pStyle w:val="a3"/>
-        <w:bidi w:val="0"/>
-        <w:ind w:left="1150"/>
-        <w:rPr>
-          <w:rFonts w:asciiTheme="minorBidi" w:hAnsiTheme="minorBidi"/>
-        </w:rPr>
-      </w:pPr>
-    </w:p>
-    <w:p>
-      <w:pPr>
-        <w:pStyle w:val="a3"/>
-        <w:bidi w:val="0"/>
-        <w:ind w:left="1150"/>
-        <w:rPr>
-          <w:rFonts w:asciiTheme="minorBidi" w:hAnsiTheme="minorBidi"/>
-        </w:rPr>
-      </w:pPr>
-    </w:p>
-    <w:p>
-      <w:pPr>
-        <w:pStyle w:val="a3"/>
-        <w:bidi w:val="0"/>
-        <w:ind w:left="1150"/>
-        <w:rPr>
-          <w:rFonts w:asciiTheme="minorBidi" w:hAnsiTheme="minorBidi"/>
-        </w:rPr>
-      </w:pPr>
-    </w:p>
-    <w:p>
-      <w:pPr>
-        <w:pStyle w:val="a3"/>
-        <w:bidi w:val="0"/>
-        <w:ind w:left="1150"/>
-        <w:rPr>
-          <w:rFonts w:asciiTheme="minorBidi" w:hAnsiTheme="minorBidi"/>
-        </w:rPr>
-      </w:pPr>
-    </w:p>
-    <w:p>
-      <w:pPr>
-        <w:pStyle w:val="a3"/>
-        <w:bidi w:val="0"/>
-        <w:ind w:left="1150"/>
-        <w:rPr>
-          <w:rFonts w:asciiTheme="minorBidi" w:hAnsiTheme="minorBidi"/>
-        </w:rPr>
-      </w:pPr>
-    </w:p>
-    <w:p>
-      <w:pPr>
-        <w:pStyle w:val="a3"/>
-        <w:bidi w:val="0"/>
-        <w:ind w:left="1150"/>
-        <w:rPr>
-          <w:rFonts w:asciiTheme="minorBidi" w:hAnsiTheme="minorBidi"/>
-        </w:rPr>
-      </w:pPr>
-    </w:p>
-    <w:p>
-      <w:pPr>
-        <w:pStyle w:val="a3"/>
-        <w:bidi w:val="0"/>
-        <w:ind w:left="1150"/>
-        <w:rPr>
-          <w:rFonts w:asciiTheme="minorBidi" w:hAnsiTheme="minorBidi"/>
-        </w:rPr>
-      </w:pPr>
-    </w:p>
-    <w:p>
-      <w:pPr>
-        <w:pStyle w:val="a3"/>
-        <w:bidi w:val="0"/>
-        <w:ind w:left="1150"/>
-        <w:rPr>
-          <w:rFonts w:asciiTheme="minorBidi" w:hAnsiTheme="minorBidi"/>
-        </w:rPr>
-      </w:pPr>
-    </w:p>
-    <w:p>
-      <w:pPr>
-        <w:pStyle w:val="a3"/>
-        <w:bidi w:val="0"/>
-        <w:ind w:left="1150"/>
-        <w:rPr>
-          <w:rFonts w:asciiTheme="minorBidi" w:hAnsiTheme="minorBidi"/>
-        </w:rPr>
-      </w:pPr>
-    </w:p>
-    <w:p>
-      <w:pPr>
-        <w:pStyle w:val="a3"/>
-        <w:bidi w:val="0"/>
-        <w:ind w:left="1150"/>
-        <w:rPr>
-          <w:rFonts w:asciiTheme="minorBidi" w:hAnsiTheme="minorBidi"/>
-        </w:rPr>
-      </w:pPr>
-    </w:p>
-    <w:p>
-      <w:pPr>
-        <w:pStyle w:val="a3"/>
-        <w:bidi w:val="0"/>
-        <w:ind w:left="1150"/>
-        <w:rPr>
-          <w:rFonts w:asciiTheme="minorBidi" w:hAnsiTheme="minorBidi"/>
-        </w:rPr>
-      </w:pPr>
-    </w:p>
-    <w:p>
-      <w:pPr>
-        <w:pStyle w:val="a3"/>
-        <w:bidi w:val="0"/>
-        <w:ind w:left="1150"/>
+        <w:ind w:left="0"/>
+        <w:rPr>
+          <w:rFonts w:asciiTheme="minorBidi" w:hAnsiTheme="minorBidi"/>
+          <w:b/>
+          <w:bCs/>
+          <w:sz w:val="32"/>
+          <w:szCs w:val="32"/>
+          <w:u w:val="single"/>
+        </w:rPr>
+      </w:pPr>
+      <w:r>
+        <w:rPr>
+          <w:rFonts w:asciiTheme="minorBidi" w:hAnsiTheme="minorBidi"/>
+          <w:b/>
+          <w:bCs/>
+          <w:sz w:val="32"/>
+          <w:szCs w:val="32"/>
+          <w:u w:val="single"/>
+        </w:rPr>
+        <w:t>Test cases for req 28:</w:t>
+      </w:r>
+    </w:p>
+    <w:p>
+      <w:pPr>
+        <w:pStyle w:val="a3"/>
+        <w:bidi w:val="0"/>
+        <w:ind w:left="0"/>
+        <w:rPr>
+          <w:rFonts w:asciiTheme="minorBidi" w:hAnsiTheme="minorBidi"/>
+          <w:b/>
+          <w:bCs/>
+          <w:sz w:val="32"/>
+          <w:szCs w:val="32"/>
+          <w:u w:val="single"/>
+        </w:rPr>
+      </w:pPr>
+    </w:p>
+    <w:p>
+      <w:pPr>
+        <w:pStyle w:val="a3"/>
+        <w:bidi w:val="0"/>
+        <w:ind w:left="0"/>
+        <w:rPr>
+          <w:rFonts w:asciiTheme="minorBidi" w:hAnsiTheme="minorBidi"/>
+          <w:b/>
+          <w:bCs/>
+          <w:sz w:val="32"/>
+          <w:szCs w:val="32"/>
+          <w:u w:val="single"/>
+        </w:rPr>
+      </w:pPr>
+    </w:p>
+    <w:p>
+      <w:pPr>
+        <w:pStyle w:val="a3"/>
+        <w:bidi w:val="0"/>
+        <w:ind w:left="1150"/>
+        <w:rPr>
+          <w:rFonts w:asciiTheme="minorBidi" w:hAnsiTheme="minorBidi"/>
+        </w:rPr>
+      </w:pPr>
+    </w:p>
+    <w:p>
+      <w:pPr>
+        <w:pStyle w:val="a3"/>
+        <w:bidi w:val="0"/>
+        <w:ind w:left="1150"/>
+        <w:rPr>
+          <w:rFonts w:asciiTheme="minorBidi" w:hAnsiTheme="minorBidi"/>
+        </w:rPr>
+      </w:pPr>
+    </w:p>
+    <w:p>
+      <w:pPr>
+        <w:pStyle w:val="a3"/>
+        <w:bidi w:val="0"/>
+        <w:ind w:left="1150"/>
+        <w:rPr>
+          <w:rFonts w:asciiTheme="minorBidi" w:hAnsiTheme="minorBidi"/>
+        </w:rPr>
+      </w:pPr>
+    </w:p>
+    <w:p>
+      <w:pPr>
+        <w:pStyle w:val="a3"/>
+        <w:bidi w:val="0"/>
+        <w:ind w:left="1150"/>
+        <w:rPr>
+          <w:rFonts w:asciiTheme="minorBidi" w:hAnsiTheme="minorBidi"/>
+        </w:rPr>
+      </w:pPr>
+    </w:p>
+    <w:p>
+      <w:pPr>
+        <w:pStyle w:val="a3"/>
+        <w:bidi w:val="0"/>
+        <w:ind w:left="1150"/>
+        <w:rPr>
+          <w:rFonts w:asciiTheme="minorBidi" w:hAnsiTheme="minorBidi"/>
+        </w:rPr>
+      </w:pPr>
+    </w:p>
+    <w:p>
+      <w:pPr>
+        <w:pStyle w:val="a3"/>
+        <w:bidi w:val="0"/>
+        <w:ind w:left="1150"/>
+        <w:rPr>
+          <w:rFonts w:asciiTheme="minorBidi" w:hAnsiTheme="minorBidi"/>
+        </w:rPr>
+      </w:pPr>
+    </w:p>
+    <w:p>
+      <w:pPr>
+        <w:pStyle w:val="a3"/>
+        <w:bidi w:val="0"/>
+        <w:ind w:left="1150"/>
+        <w:rPr>
+          <w:rFonts w:asciiTheme="minorBidi" w:hAnsiTheme="minorBidi"/>
+        </w:rPr>
+      </w:pPr>
+    </w:p>
+    <w:p>
+      <w:pPr>
+        <w:pStyle w:val="a3"/>
+        <w:bidi w:val="0"/>
+        <w:ind w:left="1150"/>
+        <w:rPr>
+          <w:rFonts w:asciiTheme="minorBidi" w:hAnsiTheme="minorBidi"/>
+        </w:rPr>
+      </w:pPr>
+    </w:p>
+    <w:p>
+      <w:pPr>
+        <w:pStyle w:val="a3"/>
+        <w:bidi w:val="0"/>
+        <w:ind w:left="1150"/>
+        <w:rPr>
+          <w:rFonts w:asciiTheme="minorBidi" w:hAnsiTheme="minorBidi"/>
+        </w:rPr>
+      </w:pPr>
+    </w:p>
+    <w:p>
+      <w:pPr>
+        <w:pStyle w:val="a3"/>
+        <w:bidi w:val="0"/>
+        <w:ind w:left="1150"/>
+        <w:rPr>
+          <w:rFonts w:asciiTheme="minorBidi" w:hAnsiTheme="minorBidi"/>
+        </w:rPr>
+      </w:pPr>
+    </w:p>
+    <w:p>
+      <w:pPr>
+        <w:pStyle w:val="a3"/>
+        <w:bidi w:val="0"/>
+        <w:ind w:left="1150"/>
+        <w:rPr>
+          <w:rFonts w:asciiTheme="minorBidi" w:hAnsiTheme="minorBidi"/>
+        </w:rPr>
+      </w:pPr>
+    </w:p>
+    <w:p>
+      <w:pPr>
+        <w:pStyle w:val="a3"/>
+        <w:bidi w:val="0"/>
+        <w:ind w:left="1150"/>
+        <w:rPr>
+          <w:rFonts w:asciiTheme="minorBidi" w:hAnsiTheme="minorBidi"/>
+        </w:rPr>
+      </w:pPr>
+    </w:p>
+    <w:p>
+      <w:pPr>
+        <w:bidi w:val="0"/>
         <w:rPr>
           <w:rFonts w:asciiTheme="minorBidi" w:hAnsiTheme="minorBidi"/>
         </w:rPr>
@@ -4556,79 +4846,115 @@
           <w:sz w:val="24"/>
           <w:szCs w:val="24"/>
         </w:rPr>
-        <w:t xml:space="preserve">We divided owners for each epic so that we actually created a situation where everyone is responsible for a number of requirements (the fact that having an owner for a particular epic does not necessarily mean that he is the one who developed the requirements in it). As noted in the previous sprint </w:t>
-      </w:r>
+        <w:t xml:space="preserve">We divided owners for each epic so that we </w:t>
+      </w:r>
+      <w:proofErr w:type="gramStart"/>
       <w:r>
         <w:rPr>
           <w:rFonts w:asciiTheme="minorBidi" w:hAnsiTheme="minorBidi"/>
           <w:sz w:val="24"/>
           <w:szCs w:val="24"/>
         </w:rPr>
-        <w:t>e</w:t>
-      </w:r>
+        <w:t>actually created</w:t>
+      </w:r>
+      <w:proofErr w:type="gramEnd"/>
       <w:r>
         <w:rPr>
           <w:rFonts w:asciiTheme="minorBidi" w:hAnsiTheme="minorBidi"/>
           <w:sz w:val="24"/>
           <w:szCs w:val="24"/>
         </w:rPr>
-        <w:t>ach member of the group was given his own branch in GIT which allowed each to work on the requirements assigned to him at the same time when at the end of the development he could merge into the main branch.</w:t>
-      </w:r>
-    </w:p>
-    <w:p>
-      <w:pPr>
-        <w:pStyle w:val="a3"/>
-        <w:bidi w:val="0"/>
-        <w:ind w:left="0"/>
+        <w:t xml:space="preserve"> a situation where everyone is responsible for a number of requirements (the fact that having an owner for a particular epic does not necessarily mean that he is the one who developed the requirements in it). As noted in the previous sprint </w:t>
+      </w:r>
+      <w:r>
         <w:rPr>
           <w:rFonts w:asciiTheme="minorBidi" w:hAnsiTheme="minorBidi"/>
           <w:sz w:val="24"/>
           <w:szCs w:val="24"/>
         </w:rPr>
-      </w:pPr>
+        <w:t>e</w:t>
+      </w:r>
       <w:r>
         <w:rPr>
           <w:rFonts w:asciiTheme="minorBidi" w:hAnsiTheme="minorBidi"/>
           <w:sz w:val="24"/>
           <w:szCs w:val="24"/>
         </w:rPr>
-        <w:t>When each team member worked on a particular requirement</w:t>
-      </w:r>
-      <w:r>
+        <w:t>ach member of the group was given his own branch in GIT which allowed each to work on the requirements assigned to him at the same time when at the end of the development he could merge into the main branch.</w:t>
+      </w:r>
+    </w:p>
+    <w:p>
+      <w:pPr>
+        <w:pStyle w:val="a3"/>
+        <w:bidi w:val="0"/>
+        <w:ind w:left="0"/>
         <w:rPr>
           <w:rFonts w:asciiTheme="minorBidi" w:hAnsiTheme="minorBidi"/>
           <w:sz w:val="24"/>
           <w:szCs w:val="24"/>
         </w:rPr>
-        <w:t>,</w:t>
-      </w:r>
+      </w:pPr>
       <w:r>
         <w:rPr>
           <w:rFonts w:asciiTheme="minorBidi" w:hAnsiTheme="minorBidi"/>
           <w:sz w:val="24"/>
           <w:szCs w:val="24"/>
         </w:rPr>
-        <w:t xml:space="preserve"> he updated the development status at Clubhouse until we reached a point where we had completed all the desired requirements (dates of each requirement will be indicated in the table below).</w:t>
-      </w:r>
-    </w:p>
-    <w:p>
-      <w:pPr>
-        <w:pStyle w:val="a3"/>
-        <w:bidi w:val="0"/>
-        <w:ind w:left="0"/>
+        <w:t>When each team member worked on a particular requirement</w:t>
+      </w:r>
+      <w:r>
         <w:rPr>
           <w:rFonts w:asciiTheme="minorBidi" w:hAnsiTheme="minorBidi"/>
           <w:sz w:val="24"/>
           <w:szCs w:val="24"/>
         </w:rPr>
-      </w:pPr>
+        <w:t>,</w:t>
+      </w:r>
       <w:r>
         <w:rPr>
           <w:rFonts w:asciiTheme="minorBidi" w:hAnsiTheme="minorBidi"/>
           <w:sz w:val="24"/>
           <w:szCs w:val="24"/>
         </w:rPr>
-        <w:t>During the development we encountered a number of difficulties both technical and managerial such as:</w:t>
+        <w:t xml:space="preserve"> he updated the development status at Clubhouse until we reached a point where we had completed all the desired requirements (dates of each requirement will be indicated in the table below).</w:t>
+      </w:r>
+    </w:p>
+    <w:p>
+      <w:pPr>
+        <w:pStyle w:val="a3"/>
+        <w:bidi w:val="0"/>
+        <w:ind w:left="0"/>
+        <w:rPr>
+          <w:rFonts w:asciiTheme="minorBidi" w:hAnsiTheme="minorBidi"/>
+          <w:sz w:val="24"/>
+          <w:szCs w:val="24"/>
+        </w:rPr>
+      </w:pPr>
+      <w:r>
+        <w:rPr>
+          <w:rFonts w:asciiTheme="minorBidi" w:hAnsiTheme="minorBidi"/>
+          <w:sz w:val="24"/>
+          <w:szCs w:val="24"/>
+        </w:rPr>
+        <w:t xml:space="preserve">During the development we encountered </w:t>
+      </w:r>
+      <w:proofErr w:type="gramStart"/>
+      <w:r>
+        <w:rPr>
+          <w:rFonts w:asciiTheme="minorBidi" w:hAnsiTheme="minorBidi"/>
+          <w:sz w:val="24"/>
+          <w:szCs w:val="24"/>
+        </w:rPr>
+        <w:t>a number of</w:t>
+      </w:r>
+      <w:proofErr w:type="gramEnd"/>
+      <w:r>
+        <w:rPr>
+          <w:rFonts w:asciiTheme="minorBidi" w:hAnsiTheme="minorBidi"/>
+          <w:sz w:val="24"/>
+          <w:szCs w:val="24"/>
+        </w:rPr>
+        <w:t xml:space="preserve"> difficulties both technical and managerial such as:</w:t>
       </w:r>
     </w:p>
     <w:p>
@@ -4997,6 +5323,7 @@
                 <w:color w:val="000000"/>
               </w:rPr>
             </w:pPr>
+            <w:proofErr w:type="spellStart"/>
             <w:r>
               <w:rPr>
                 <w:rFonts w:ascii="Arial" w:eastAsia="Times New Roman" w:hAnsi="Arial" w:cs="Arial"/>
@@ -5004,6 +5331,7 @@
               </w:rPr>
               <w:t>Nofar</w:t>
             </w:r>
+            <w:proofErr w:type="spellEnd"/>
           </w:p>
         </w:tc>
         <w:tc>
@@ -5198,6 +5526,7 @@
                 <w:color w:val="000000"/>
               </w:rPr>
             </w:pPr>
+            <w:proofErr w:type="spellStart"/>
             <w:r>
               <w:rPr>
                 <w:rFonts w:ascii="Arial" w:eastAsia="Times New Roman" w:hAnsi="Arial" w:cs="Arial"/>
@@ -5205,6 +5534,7 @@
               </w:rPr>
               <w:t>Nofar</w:t>
             </w:r>
+            <w:proofErr w:type="spellEnd"/>
           </w:p>
         </w:tc>
         <w:tc>
@@ -7208,6 +7538,7 @@
                 <w:color w:val="000000"/>
               </w:rPr>
             </w:pPr>
+            <w:proofErr w:type="spellStart"/>
             <w:r>
               <w:rPr>
                 <w:rFonts w:ascii="Arial" w:eastAsia="Times New Roman" w:hAnsi="Arial" w:cs="Arial"/>
@@ -7215,6 +7546,7 @@
               </w:rPr>
               <w:t>Nofar</w:t>
             </w:r>
+            <w:proofErr w:type="spellEnd"/>
           </w:p>
         </w:tc>
         <w:tc>

</xml_diff>